<commit_message>
Add Model and DBset
</commit_message>
<xml_diff>
--- a/Documentation.docx
+++ b/Documentation.docx
@@ -55,11 +55,9 @@
           <w:numId w:val="3"/>
         </w:numPr>
       </w:pPr>
-      <w:proofErr w:type="spellStart"/>
       <w:r>
         <w:t>Microsoft.EntityFrameworkCore</w:t>
       </w:r>
-      <w:proofErr w:type="spellEnd"/>
     </w:p>
     <w:p>
       <w:pPr>
@@ -69,13 +67,9 @@
           <w:numId w:val="3"/>
         </w:numPr>
       </w:pPr>
-      <w:proofErr w:type="spellStart"/>
-      <w:proofErr w:type="gramStart"/>
       <w:r>
         <w:t>Microsoft.EntityFrameworkCore.SqlServer</w:t>
       </w:r>
-      <w:proofErr w:type="spellEnd"/>
-      <w:proofErr w:type="gramEnd"/>
     </w:p>
     <w:p>
       <w:pPr>
@@ -85,13 +79,9 @@
           <w:numId w:val="3"/>
         </w:numPr>
       </w:pPr>
-      <w:proofErr w:type="spellStart"/>
-      <w:proofErr w:type="gramStart"/>
       <w:r>
         <w:t>Microsoft.EntityFrameworkCore.Tools</w:t>
       </w:r>
-      <w:proofErr w:type="spellEnd"/>
-      <w:proofErr w:type="gramEnd"/>
     </w:p>
     <w:p>
       <w:pPr>
@@ -152,11 +142,9 @@
           <w:numId w:val="1"/>
         </w:numPr>
       </w:pPr>
-      <w:proofErr w:type="spellStart"/>
       <w:r>
         <w:t>ApplicationDbContext</w:t>
       </w:r>
-      <w:proofErr w:type="spellEnd"/>
     </w:p>
     <w:p>
       <w:pPr>
@@ -193,8 +181,6 @@
         </w:rPr>
         <w:t xml:space="preserve"> </w:t>
       </w:r>
-      <w:proofErr w:type="spellStart"/>
-      <w:proofErr w:type="gramStart"/>
       <w:r>
         <w:rPr>
           <w:rFonts w:ascii="Cascadia Mono" w:hAnsi="Cascadia Mono" w:cs="Cascadia Mono"/>
@@ -205,7 +191,6 @@
         </w:rPr>
         <w:t>ApplicationDbContext</w:t>
       </w:r>
-      <w:proofErr w:type="spellEnd"/>
       <w:r>
         <w:rPr>
           <w:rFonts w:ascii="Cascadia Mono" w:hAnsi="Cascadia Mono" w:cs="Cascadia Mono"/>
@@ -216,8 +201,6 @@
         </w:rPr>
         <w:t>(</w:t>
       </w:r>
-      <w:proofErr w:type="spellStart"/>
-      <w:proofErr w:type="gramEnd"/>
       <w:r>
         <w:rPr>
           <w:rFonts w:ascii="Cascadia Mono" w:hAnsi="Cascadia Mono" w:cs="Cascadia Mono"/>
@@ -228,7 +211,6 @@
         </w:rPr>
         <w:t>DbContextOptions</w:t>
       </w:r>
-      <w:proofErr w:type="spellEnd"/>
       <w:r>
         <w:rPr>
           <w:rFonts w:ascii="Cascadia Mono" w:hAnsi="Cascadia Mono" w:cs="Cascadia Mono"/>
@@ -295,7 +277,6 @@
         </w:rPr>
         <w:t xml:space="preserve"> </w:t>
       </w:r>
-      <w:proofErr w:type="spellStart"/>
       <w:r>
         <w:rPr>
           <w:rFonts w:ascii="Cascadia Mono" w:hAnsi="Cascadia Mono" w:cs="Cascadia Mono"/>
@@ -306,7 +287,6 @@
         </w:rPr>
         <w:t>DbSet</w:t>
       </w:r>
-      <w:proofErr w:type="spellEnd"/>
       <w:r>
         <w:rPr>
           <w:rFonts w:ascii="Cascadia Mono" w:hAnsi="Cascadia Mono" w:cs="Cascadia Mono"/>
@@ -335,18 +315,7 @@
           <w:szCs w:val="19"/>
           <w:highlight w:val="white"/>
         </w:rPr>
-        <w:t xml:space="preserve">&gt; Transactions </w:t>
-      </w:r>
-      <w:proofErr w:type="gramStart"/>
-      <w:r>
-        <w:rPr>
-          <w:rFonts w:ascii="Cascadia Mono" w:hAnsi="Cascadia Mono" w:cs="Cascadia Mono"/>
-          <w:color w:val="000000"/>
-          <w:sz w:val="19"/>
-          <w:szCs w:val="19"/>
-          <w:highlight w:val="white"/>
-        </w:rPr>
-        <w:t xml:space="preserve">{ </w:t>
+        <w:t xml:space="preserve">&gt; Transactions { </w:t>
       </w:r>
       <w:r>
         <w:rPr>
@@ -358,7 +327,6 @@
         </w:rPr>
         <w:t>get</w:t>
       </w:r>
-      <w:proofErr w:type="gramEnd"/>
       <w:r>
         <w:rPr>
           <w:rFonts w:ascii="Cascadia Mono" w:hAnsi="Cascadia Mono" w:cs="Cascadia Mono"/>
@@ -420,7 +388,6 @@
         </w:rPr>
         <w:t xml:space="preserve"> </w:t>
       </w:r>
-      <w:proofErr w:type="spellStart"/>
       <w:r>
         <w:rPr>
           <w:rFonts w:ascii="Cascadia Mono" w:hAnsi="Cascadia Mono" w:cs="Cascadia Mono"/>
@@ -431,7 +398,6 @@
         </w:rPr>
         <w:t>DbSet</w:t>
       </w:r>
-      <w:proofErr w:type="spellEnd"/>
       <w:r>
         <w:rPr>
           <w:rFonts w:ascii="Cascadia Mono" w:hAnsi="Cascadia Mono" w:cs="Cascadia Mono"/>
@@ -460,18 +426,7 @@
           <w:szCs w:val="19"/>
           <w:highlight w:val="white"/>
         </w:rPr>
-        <w:t xml:space="preserve">&gt; Categories </w:t>
-      </w:r>
-      <w:proofErr w:type="gramStart"/>
-      <w:r>
-        <w:rPr>
-          <w:rFonts w:ascii="Cascadia Mono" w:hAnsi="Cascadia Mono" w:cs="Cascadia Mono"/>
-          <w:color w:val="000000"/>
-          <w:sz w:val="19"/>
-          <w:szCs w:val="19"/>
-          <w:highlight w:val="white"/>
-        </w:rPr>
-        <w:t xml:space="preserve">{ </w:t>
+        <w:t xml:space="preserve">&gt; Categories { </w:t>
       </w:r>
       <w:r>
         <w:rPr>
@@ -483,7 +438,6 @@
         </w:rPr>
         <w:t>get</w:t>
       </w:r>
-      <w:proofErr w:type="gramEnd"/>
       <w:r>
         <w:rPr>
           <w:rFonts w:ascii="Cascadia Mono" w:hAnsi="Cascadia Mono" w:cs="Cascadia Mono"/>
@@ -554,31 +508,16 @@
           <w:highlight w:val="white"/>
         </w:rPr>
       </w:pPr>
-      <w:proofErr w:type="spellStart"/>
-      <w:proofErr w:type="gramStart"/>
-      <w:r>
-        <w:rPr>
-          <w:rFonts w:ascii="Cascadia Mono" w:hAnsi="Cascadia Mono" w:cs="Cascadia Mono"/>
-          <w:color w:val="000000"/>
-          <w:sz w:val="19"/>
-          <w:szCs w:val="19"/>
-          <w:highlight w:val="white"/>
-        </w:rPr>
-        <w:t>builder.Services.AddDbContext</w:t>
-      </w:r>
-      <w:proofErr w:type="spellEnd"/>
-      <w:proofErr w:type="gramEnd"/>
-      <w:r>
-        <w:rPr>
-          <w:rFonts w:ascii="Cascadia Mono" w:hAnsi="Cascadia Mono" w:cs="Cascadia Mono"/>
-          <w:color w:val="000000"/>
-          <w:sz w:val="19"/>
-          <w:szCs w:val="19"/>
-          <w:highlight w:val="white"/>
-        </w:rPr>
-        <w:t>&lt;</w:t>
-      </w:r>
-      <w:proofErr w:type="spellStart"/>
+      <w:r>
+        <w:rPr>
+          <w:rFonts w:ascii="Cascadia Mono" w:hAnsi="Cascadia Mono" w:cs="Cascadia Mono"/>
+          <w:color w:val="000000"/>
+          <w:sz w:val="19"/>
+          <w:szCs w:val="19"/>
+          <w:highlight w:val="white"/>
+        </w:rPr>
+        <w:t>builder.Services.AddDbContext&lt;</w:t>
+      </w:r>
       <w:r>
         <w:rPr>
           <w:rFonts w:ascii="Cascadia Mono" w:hAnsi="Cascadia Mono" w:cs="Cascadia Mono"/>
@@ -589,7 +528,6 @@
         </w:rPr>
         <w:t>ApplicationDbContext</w:t>
       </w:r>
-      <w:proofErr w:type="spellEnd"/>
       <w:r>
         <w:rPr>
           <w:rFonts w:ascii="Cascadia Mono" w:hAnsi="Cascadia Mono" w:cs="Cascadia Mono"/>
@@ -616,27 +554,15 @@
           <w:highlight w:val="white"/>
         </w:rPr>
       </w:pPr>
-      <w:proofErr w:type="gramStart"/>
-      <w:r>
-        <w:rPr>
-          <w:rFonts w:ascii="Cascadia Mono" w:hAnsi="Cascadia Mono" w:cs="Cascadia Mono"/>
-          <w:color w:val="000000"/>
-          <w:sz w:val="19"/>
-          <w:szCs w:val="19"/>
-          <w:highlight w:val="white"/>
-        </w:rPr>
-        <w:t>options.UseSqlServer</w:t>
-      </w:r>
-      <w:proofErr w:type="gramEnd"/>
-      <w:r>
-        <w:rPr>
-          <w:rFonts w:ascii="Cascadia Mono" w:hAnsi="Cascadia Mono" w:cs="Cascadia Mono"/>
-          <w:color w:val="000000"/>
-          <w:sz w:val="19"/>
-          <w:szCs w:val="19"/>
-          <w:highlight w:val="white"/>
-        </w:rPr>
-        <w:t>(</w:t>
+      <w:r>
+        <w:rPr>
+          <w:rFonts w:ascii="Cascadia Mono" w:hAnsi="Cascadia Mono" w:cs="Cascadia Mono"/>
+          <w:color w:val="000000"/>
+          <w:sz w:val="19"/>
+          <w:szCs w:val="19"/>
+          <w:highlight w:val="white"/>
+        </w:rPr>
+        <w:t>options.UseSqlServer(</w:t>
       </w:r>
       <w:r>
         <w:rPr>
@@ -708,13 +634,8 @@
       <w:pPr>
         <w:pStyle w:val="ListParagraph"/>
       </w:pPr>
-      <w:proofErr w:type="spellStart"/>
-      <w:r>
-        <w:t>Appsettingsjson</w:t>
-      </w:r>
-      <w:proofErr w:type="spellEnd"/>
-      <w:r>
-        <w:t xml:space="preserve">: </w:t>
+      <w:r>
+        <w:t xml:space="preserve">Appsettingsjson: </w:t>
       </w:r>
     </w:p>
     <w:p>
@@ -740,29 +661,7 @@
           <w:szCs w:val="19"/>
           <w:highlight w:val="white"/>
         </w:rPr>
-        <w:t>"</w:t>
-      </w:r>
-      <w:proofErr w:type="spellStart"/>
-      <w:r>
-        <w:rPr>
-          <w:rFonts w:ascii="Cascadia Mono" w:hAnsi="Cascadia Mono" w:cs="Cascadia Mono"/>
-          <w:color w:val="2E75B6"/>
-          <w:sz w:val="19"/>
-          <w:szCs w:val="19"/>
-          <w:highlight w:val="white"/>
-        </w:rPr>
-        <w:t>ConnectionStrings</w:t>
-      </w:r>
-      <w:proofErr w:type="spellEnd"/>
-      <w:r>
-        <w:rPr>
-          <w:rFonts w:ascii="Cascadia Mono" w:hAnsi="Cascadia Mono" w:cs="Cascadia Mono"/>
-          <w:color w:val="2E75B6"/>
-          <w:sz w:val="19"/>
-          <w:szCs w:val="19"/>
-          <w:highlight w:val="white"/>
-        </w:rPr>
-        <w:t>"</w:t>
+        <w:t>"ConnectionStrings"</w:t>
       </w:r>
       <w:r>
         <w:rPr>
@@ -808,29 +707,7 @@
           <w:szCs w:val="19"/>
           <w:highlight w:val="white"/>
         </w:rPr>
-        <w:t>"</w:t>
-      </w:r>
-      <w:proofErr w:type="spellStart"/>
-      <w:r>
-        <w:rPr>
-          <w:rFonts w:ascii="Cascadia Mono" w:hAnsi="Cascadia Mono" w:cs="Cascadia Mono"/>
-          <w:color w:val="2E75B6"/>
-          <w:sz w:val="19"/>
-          <w:szCs w:val="19"/>
-          <w:highlight w:val="white"/>
-        </w:rPr>
-        <w:t>DefaultConnection</w:t>
-      </w:r>
-      <w:proofErr w:type="spellEnd"/>
-      <w:r>
-        <w:rPr>
-          <w:rFonts w:ascii="Cascadia Mono" w:hAnsi="Cascadia Mono" w:cs="Cascadia Mono"/>
-          <w:color w:val="2E75B6"/>
-          <w:sz w:val="19"/>
-          <w:szCs w:val="19"/>
-          <w:highlight w:val="white"/>
-        </w:rPr>
-        <w:t>"</w:t>
+        <w:t>"DefaultConnection"</w:t>
       </w:r>
       <w:r>
         <w:rPr>
@@ -850,117 +727,7 @@
           <w:szCs w:val="19"/>
           <w:highlight w:val="white"/>
         </w:rPr>
-        <w:t>"Server=(local)\\</w:t>
-      </w:r>
-      <w:proofErr w:type="spellStart"/>
-      <w:r>
-        <w:rPr>
-          <w:rFonts w:ascii="Cascadia Mono" w:hAnsi="Cascadia Mono" w:cs="Cascadia Mono"/>
-          <w:color w:val="A31515"/>
-          <w:sz w:val="19"/>
-          <w:szCs w:val="19"/>
-          <w:highlight w:val="white"/>
-        </w:rPr>
-        <w:t>sqlexpress</w:t>
-      </w:r>
-      <w:proofErr w:type="spellEnd"/>
-      <w:r>
-        <w:rPr>
-          <w:rFonts w:ascii="Cascadia Mono" w:hAnsi="Cascadia Mono" w:cs="Cascadia Mono"/>
-          <w:color w:val="A31515"/>
-          <w:sz w:val="19"/>
-          <w:szCs w:val="19"/>
-          <w:highlight w:val="white"/>
-        </w:rPr>
-        <w:t>; Database=</w:t>
-      </w:r>
-      <w:proofErr w:type="spellStart"/>
-      <w:r>
-        <w:rPr>
-          <w:rFonts w:ascii="Cascadia Mono" w:hAnsi="Cascadia Mono" w:cs="Cascadia Mono"/>
-          <w:color w:val="A31515"/>
-          <w:sz w:val="19"/>
-          <w:szCs w:val="19"/>
-          <w:highlight w:val="white"/>
-        </w:rPr>
-        <w:t>TransactionDB</w:t>
-      </w:r>
-      <w:proofErr w:type="spellEnd"/>
-      <w:r>
-        <w:rPr>
-          <w:rFonts w:ascii="Cascadia Mono" w:hAnsi="Cascadia Mono" w:cs="Cascadia Mono"/>
-          <w:color w:val="A31515"/>
-          <w:sz w:val="19"/>
-          <w:szCs w:val="19"/>
-          <w:highlight w:val="white"/>
-        </w:rPr>
-        <w:t xml:space="preserve">; </w:t>
-      </w:r>
-      <w:proofErr w:type="spellStart"/>
-      <w:r>
-        <w:rPr>
-          <w:rFonts w:ascii="Cascadia Mono" w:hAnsi="Cascadia Mono" w:cs="Cascadia Mono"/>
-          <w:color w:val="A31515"/>
-          <w:sz w:val="19"/>
-          <w:szCs w:val="19"/>
-          <w:highlight w:val="white"/>
-        </w:rPr>
-        <w:t>Trusted_Connection</w:t>
-      </w:r>
-      <w:proofErr w:type="spellEnd"/>
-      <w:r>
-        <w:rPr>
-          <w:rFonts w:ascii="Cascadia Mono" w:hAnsi="Cascadia Mono" w:cs="Cascadia Mono"/>
-          <w:color w:val="A31515"/>
-          <w:sz w:val="19"/>
-          <w:szCs w:val="19"/>
-          <w:highlight w:val="white"/>
-        </w:rPr>
-        <w:t xml:space="preserve">=True; </w:t>
-      </w:r>
-      <w:proofErr w:type="spellStart"/>
-      <w:r>
-        <w:rPr>
-          <w:rFonts w:ascii="Cascadia Mono" w:hAnsi="Cascadia Mono" w:cs="Cascadia Mono"/>
-          <w:color w:val="A31515"/>
-          <w:sz w:val="19"/>
-          <w:szCs w:val="19"/>
-          <w:highlight w:val="white"/>
-        </w:rPr>
-        <w:t>MultipleActiveResultSets</w:t>
-      </w:r>
-      <w:proofErr w:type="spellEnd"/>
-      <w:r>
-        <w:rPr>
-          <w:rFonts w:ascii="Cascadia Mono" w:hAnsi="Cascadia Mono" w:cs="Cascadia Mono"/>
-          <w:color w:val="A31515"/>
-          <w:sz w:val="19"/>
-          <w:szCs w:val="19"/>
-          <w:highlight w:val="white"/>
-        </w:rPr>
-        <w:t xml:space="preserve">=True; </w:t>
-      </w:r>
-      <w:proofErr w:type="spellStart"/>
-      <w:r>
-        <w:rPr>
-          <w:rFonts w:ascii="Cascadia Mono" w:hAnsi="Cascadia Mono" w:cs="Cascadia Mono"/>
-          <w:color w:val="A31515"/>
-          <w:sz w:val="19"/>
-          <w:szCs w:val="19"/>
-          <w:highlight w:val="white"/>
-        </w:rPr>
-        <w:t>TrustServerCertificate</w:t>
-      </w:r>
-      <w:proofErr w:type="spellEnd"/>
-      <w:r>
-        <w:rPr>
-          <w:rFonts w:ascii="Cascadia Mono" w:hAnsi="Cascadia Mono" w:cs="Cascadia Mono"/>
-          <w:color w:val="A31515"/>
-          <w:sz w:val="19"/>
-          <w:szCs w:val="19"/>
-          <w:highlight w:val="white"/>
-        </w:rPr>
-        <w:t>=True"</w:t>
+        <w:t>"Server=(local)\\sqlexpress; Database=TransactionDB; Trusted_Connection=True; MultipleActiveResultSets=True; TrustServerCertificate=True"</w:t>
       </w:r>
     </w:p>
     <w:p>
@@ -1038,6 +805,14 @@
       </w:r>
     </w:p>
     <w:p>
+      <w:pPr>
+        <w:rPr>
+          <w:rFonts w:ascii="Cascadia Mono" w:hAnsi="Cascadia Mono" w:cs="Cascadia Mono"/>
+          <w:color w:val="000000"/>
+          <w:sz w:val="19"/>
+          <w:szCs w:val="19"/>
+        </w:rPr>
+      </w:pPr>
       <w:r>
         <w:rPr>
           <w:rFonts w:ascii="Cascadia Mono" w:hAnsi="Cascadia Mono" w:cs="Cascadia Mono"/>
@@ -1047,6 +822,47 @@
         </w:rPr>
         <w:tab/>
       </w:r>
+    </w:p>
+    <w:p>
+      <w:pPr>
+        <w:pStyle w:val="ListParagraph"/>
+        <w:numPr>
+          <w:ilvl w:val="0"/>
+          <w:numId w:val="2"/>
+        </w:numPr>
+        <w:rPr>
+          <w:b/>
+          <w:bCs/>
+          <w:sz w:val="24"/>
+          <w:szCs w:val="24"/>
+        </w:rPr>
+      </w:pPr>
+      <w:r>
+        <w:rPr>
+          <w:b/>
+          <w:bCs/>
+          <w:sz w:val="24"/>
+          <w:szCs w:val="24"/>
+        </w:rPr>
+        <w:t>Controller:</w:t>
+      </w:r>
+    </w:p>
+    <w:p>
+      <w:pPr>
+        <w:pStyle w:val="ListParagraph"/>
+        <w:numPr>
+          <w:ilvl w:val="1"/>
+          <w:numId w:val="2"/>
+        </w:numPr>
+      </w:pPr>
+      <w:r>
+        <w:t>CategoryController</w:t>
+      </w:r>
+    </w:p>
+    <w:p>
+      <w:pPr>
+        <w:ind w:left="360"/>
+      </w:pPr>
     </w:p>
     <w:sectPr>
       <w:pgSz w:w="12240" w:h="15840"/>
@@ -1063,7 +879,7 @@
   <w:abstractNum w:abstractNumId="0" w15:restartNumberingAfterBreak="0">
     <w:nsid w:val="0591447F"/>
     <w:multiLevelType w:val="hybridMultilevel"/>
-    <w:tmpl w:val="1BD293DA"/>
+    <w:tmpl w:val="F6245C04"/>
     <w:lvl w:ilvl="0" w:tplc="04090001">
       <w:start w:val="1"/>
       <w:numFmt w:val="bullet"/>
@@ -1076,7 +892,7 @@
         <w:rFonts w:ascii="Symbol" w:hAnsi="Symbol" w:hint="default"/>
       </w:rPr>
     </w:lvl>
-    <w:lvl w:ilvl="1" w:tplc="04090003" w:tentative="1">
+    <w:lvl w:ilvl="1" w:tplc="04090003">
       <w:start w:val="1"/>
       <w:numFmt w:val="bullet"/>
       <w:lvlText w:val="o"/>

</xml_diff>